<commit_message>
Minor style fixes for string processing more exercises
</commit_message>
<xml_diff>
--- a/Courses/Software-Sciences/Module-2-DS-and-Algo-New/06.3-String-Processing-More-Exercises/06.3-String-Processing-More-Exercises.docx
+++ b/Courses/Software-Sciences/Module-2-DS-and-Algo-New/06.3-String-Processing-More-Exercises/06.3-String-Processing-More-Exercises.docx
@@ -1,10 +1,10 @@
 
 <file path=word/document.xml><?xml version="1.0" encoding="utf-8"?>
-<w:document xmlns:wpc="http://schemas.microsoft.com/office/word/2010/wordprocessingCanvas" xmlns:cx="http://schemas.microsoft.com/office/drawing/2014/chartex" xmlns:cx1="http://schemas.microsoft.com/office/drawing/2015/9/8/chartex" xmlns:cx2="http://schemas.microsoft.com/office/drawing/2015/10/21/chartex" xmlns:cx3="http://schemas.microsoft.com/office/drawing/2016/5/9/chartex" xmlns:cx4="http://schemas.microsoft.com/office/drawing/2016/5/10/chartex" xmlns:cx5="http://schemas.microsoft.com/office/drawing/2016/5/11/chartex" xmlns:cx6="http://schemas.microsoft.com/office/drawing/2016/5/12/chartex" xmlns:cx7="http://schemas.microsoft.com/office/drawing/2016/5/13/chartex" xmlns:cx8="http://schemas.microsoft.com/office/drawing/2016/5/14/chartex" xmlns:mc="http://schemas.openxmlformats.org/markup-compatibility/2006" xmlns:aink="http://schemas.microsoft.com/office/drawing/2016/ink" xmlns:am3d="http://schemas.microsoft.com/office/drawing/2017/model3d" xmlns:o="urn:schemas-microsoft-com:office:office" xmlns:oel="http://schemas.microsoft.com/office/2019/extlst" xmlns:r="http://schemas.openxmlformats.org/officeDocument/2006/relationships" xmlns:m="http://schemas.openxmlformats.org/officeDocument/2006/math" xmlns:v="urn:schemas-microsoft-com:vml" xmlns:wp14="http://schemas.microsoft.com/office/word/2010/wordprocessingDrawing" xmlns:wp="http://schemas.openxmlformats.org/drawingml/2006/wordprocessingDrawing" xmlns:w10="urn:schemas-microsoft-com:office:word" xmlns:w="http://schemas.openxmlformats.org/wordprocessingml/2006/main" xmlns:w14="http://schemas.microsoft.com/office/word/2010/wordml" xmlns:w15="http://schemas.microsoft.com/office/word/2012/wordml" xmlns:w16cex="http://schemas.microsoft.com/office/word/2018/wordml/cex" xmlns:w16cid="http://schemas.microsoft.com/office/word/2016/wordml/cid" xmlns:w16="http://schemas.microsoft.com/office/word/2018/wordml" xmlns:w16du="http://schemas.microsoft.com/office/word/2023/wordml/word16du" xmlns:w16sdtdh="http://schemas.microsoft.com/office/word/2020/wordml/sdtdatahash" xmlns:w16se="http://schemas.microsoft.com/office/word/2015/wordml/symex" xmlns:wpg="http://schemas.microsoft.com/office/word/2010/wordprocessingGroup" xmlns:wpi="http://schemas.microsoft.com/office/word/2010/wordprocessingInk" xmlns:wne="http://schemas.microsoft.com/office/word/2006/wordml" xmlns:wps="http://schemas.microsoft.com/office/word/2010/wordprocessingShape" mc:Ignorable="w14 w15 w16se w16cid w16 w16cex w16sdtdh wp14">
+<w:document xmlns:wpc="http://schemas.microsoft.com/office/word/2010/wordprocessingCanvas" xmlns:cx="http://schemas.microsoft.com/office/drawing/2014/chartex" xmlns:cx1="http://schemas.microsoft.com/office/drawing/2015/9/8/chartex" xmlns:cx2="http://schemas.microsoft.com/office/drawing/2015/10/21/chartex" xmlns:cx3="http://schemas.microsoft.com/office/drawing/2016/5/9/chartex" xmlns:cx4="http://schemas.microsoft.com/office/drawing/2016/5/10/chartex" xmlns:cx5="http://schemas.microsoft.com/office/drawing/2016/5/11/chartex" xmlns:cx6="http://schemas.microsoft.com/office/drawing/2016/5/12/chartex" xmlns:cx7="http://schemas.microsoft.com/office/drawing/2016/5/13/chartex" xmlns:cx8="http://schemas.microsoft.com/office/drawing/2016/5/14/chartex" xmlns:mc="http://schemas.openxmlformats.org/markup-compatibility/2006" xmlns:aink="http://schemas.microsoft.com/office/drawing/2016/ink" xmlns:am3d="http://schemas.microsoft.com/office/drawing/2017/model3d" xmlns:o="urn:schemas-microsoft-com:office:office" xmlns:oel="http://schemas.microsoft.com/office/2019/extlst" xmlns:r="http://schemas.openxmlformats.org/officeDocument/2006/relationships" xmlns:m="http://schemas.openxmlformats.org/officeDocument/2006/math" xmlns:v="urn:schemas-microsoft-com:vml" xmlns:wp14="http://schemas.microsoft.com/office/word/2010/wordprocessingDrawing" xmlns:wp="http://schemas.openxmlformats.org/drawingml/2006/wordprocessingDrawing" xmlns:w10="urn:schemas-microsoft-com:office:word" xmlns:w="http://schemas.openxmlformats.org/wordprocessingml/2006/main" xmlns:w14="http://schemas.microsoft.com/office/word/2010/wordml" xmlns:w15="http://schemas.microsoft.com/office/word/2012/wordml" xmlns:w16cex="http://schemas.microsoft.com/office/word/2018/wordml/cex" xmlns:w16cid="http://schemas.microsoft.com/office/word/2016/wordml/cid" xmlns:w16="http://schemas.microsoft.com/office/word/2018/wordml" xmlns:w16sdtdh="http://schemas.microsoft.com/office/word/2020/wordml/sdtdatahash" xmlns:w16se="http://schemas.microsoft.com/office/word/2015/wordml/symex" xmlns:wpg="http://schemas.microsoft.com/office/word/2010/wordprocessingGroup" xmlns:wpi="http://schemas.microsoft.com/office/word/2010/wordprocessingInk" xmlns:wne="http://schemas.microsoft.com/office/word/2006/wordml" xmlns:wps="http://schemas.microsoft.com/office/word/2010/wordprocessingShape" mc:Ignorable="w14 w15 w16se w16cid w16 w16cex w16sdtdh wp14">
   <w:body>
     <w:p>
       <w:pPr>
-        <w:pStyle w:val="1"/>
+        <w:pStyle w:val="Heading1"/>
         <w:spacing w:line="240" w:lineRule="auto"/>
         <w:jc w:val="center"/>
         <w:rPr>
@@ -49,7 +49,7 @@
       <w:hyperlink r:id="rId8">
         <w:r>
           <w:rPr>
-            <w:rStyle w:val="a9"/>
+            <w:rStyle w:val="Hyperlink"/>
           </w:rPr>
           <w:t>https://judge.softuni.bg/Contests/3176/String-Processing</w:t>
         </w:r>
@@ -60,7 +60,7 @@
     </w:p>
     <w:p>
       <w:pPr>
-        <w:pStyle w:val="2"/>
+        <w:pStyle w:val="Heading2"/>
         <w:rPr>
           <w:lang w:val="bg-BG"/>
         </w:rPr>
@@ -76,23 +76,31 @@
       <w:pPr>
         <w:pStyle w:val="Default"/>
         <w:rPr>
+          <w:sz w:val="22"/>
+          <w:szCs w:val="22"/>
           <w:lang w:val="bg-BG"/>
         </w:rPr>
       </w:pPr>
       <w:r>
         <w:rPr>
+          <w:sz w:val="22"/>
+          <w:szCs w:val="22"/>
           <w:lang w:val="bg-BG"/>
         </w:rPr>
         <w:t>На път сте да направите много пари, но първо тряб</w:t>
       </w:r>
       <w:r>
         <w:rPr>
+          <w:sz w:val="22"/>
+          <w:szCs w:val="22"/>
           <w:lang w:val="bg-BG"/>
         </w:rPr>
         <w:t>в</w:t>
       </w:r>
       <w:r>
         <w:rPr>
+          <w:sz w:val="22"/>
+          <w:szCs w:val="22"/>
           <w:lang w:val="bg-BG"/>
         </w:rPr>
         <w:t>а да измислите начин, с които да проверявате кой е платил за вашия продукт. Решавате да сложите безплатен пробен период на програмата ви и да използват ключове. Последната стъпка, която трябва да направите е да създадете програма, която създава уникални ключове за всеки потребител.</w:t>
@@ -215,7 +223,7 @@
     </w:p>
     <w:p>
       <w:pPr>
-        <w:pStyle w:val="ac"/>
+        <w:pStyle w:val="ListParagraph"/>
         <w:numPr>
           <w:ilvl w:val="0"/>
           <w:numId w:val="14"/>
@@ -246,7 +254,7 @@
     </w:p>
     <w:p>
       <w:pPr>
-        <w:pStyle w:val="ac"/>
+        <w:pStyle w:val="ListParagraph"/>
         <w:numPr>
           <w:ilvl w:val="1"/>
           <w:numId w:val="14"/>
@@ -318,7 +326,7 @@
     </w:p>
     <w:p>
       <w:pPr>
-        <w:pStyle w:val="ac"/>
+        <w:pStyle w:val="ListParagraph"/>
         <w:numPr>
           <w:ilvl w:val="1"/>
           <w:numId w:val="14"/>
@@ -360,7 +368,7 @@
     </w:p>
     <w:p>
       <w:pPr>
-        <w:pStyle w:val="ac"/>
+        <w:pStyle w:val="ListParagraph"/>
         <w:numPr>
           <w:ilvl w:val="0"/>
           <w:numId w:val="14"/>
@@ -410,7 +418,7 @@
     </w:p>
     <w:p>
       <w:pPr>
-        <w:pStyle w:val="ac"/>
+        <w:pStyle w:val="ListParagraph"/>
         <w:numPr>
           <w:ilvl w:val="1"/>
           <w:numId w:val="14"/>
@@ -425,7 +433,7 @@
     </w:p>
     <w:p>
       <w:pPr>
-        <w:pStyle w:val="ac"/>
+        <w:pStyle w:val="ListParagraph"/>
         <w:numPr>
           <w:ilvl w:val="1"/>
           <w:numId w:val="14"/>
@@ -440,7 +448,7 @@
     </w:p>
     <w:p>
       <w:pPr>
-        <w:pStyle w:val="ac"/>
+        <w:pStyle w:val="ListParagraph"/>
         <w:numPr>
           <w:ilvl w:val="0"/>
           <w:numId w:val="14"/>
@@ -498,7 +506,7 @@
     </w:p>
     <w:p>
       <w:pPr>
-        <w:pStyle w:val="ac"/>
+        <w:pStyle w:val="ListParagraph"/>
         <w:numPr>
           <w:ilvl w:val="1"/>
           <w:numId w:val="14"/>
@@ -513,7 +521,7 @@
     </w:p>
     <w:p>
       <w:pPr>
-        <w:pStyle w:val="ac"/>
+        <w:pStyle w:val="ListParagraph"/>
         <w:numPr>
           <w:ilvl w:val="1"/>
           <w:numId w:val="14"/>
@@ -528,7 +536,7 @@
     </w:p>
     <w:p>
       <w:pPr>
-        <w:pStyle w:val="3"/>
+        <w:pStyle w:val="Heading3"/>
         <w:rPr>
           <w:lang w:val="bg-BG"/>
         </w:rPr>
@@ -539,7 +547,7 @@
     </w:p>
     <w:p>
       <w:pPr>
-        <w:pStyle w:val="ac"/>
+        <w:pStyle w:val="ListParagraph"/>
         <w:numPr>
           <w:ilvl w:val="0"/>
           <w:numId w:val="17"/>
@@ -580,7 +588,7 @@
     </w:p>
     <w:p>
       <w:pPr>
-        <w:pStyle w:val="ac"/>
+        <w:pStyle w:val="ListParagraph"/>
         <w:numPr>
           <w:ilvl w:val="0"/>
           <w:numId w:val="17"/>
@@ -628,7 +636,7 @@
     </w:p>
     <w:p>
       <w:pPr>
-        <w:pStyle w:val="3"/>
+        <w:pStyle w:val="Heading3"/>
       </w:pPr>
       <w:r>
         <w:t>Изход</w:t>
@@ -636,7 +644,7 @@
     </w:p>
     <w:p>
       <w:pPr>
-        <w:pStyle w:val="ac"/>
+        <w:pStyle w:val="ListParagraph"/>
         <w:numPr>
           <w:ilvl w:val="0"/>
           <w:numId w:val="15"/>
@@ -683,7 +691,7 @@
     </w:p>
     <w:p>
       <w:pPr>
-        <w:pStyle w:val="ac"/>
+        <w:pStyle w:val="ListParagraph"/>
         <w:numPr>
           <w:ilvl w:val="1"/>
           <w:numId w:val="15"/>
@@ -732,7 +740,7 @@
     </w:p>
     <w:p>
       <w:pPr>
-        <w:pStyle w:val="3"/>
+        <w:pStyle w:val="Heading3"/>
       </w:pPr>
       <w:r>
         <w:t>Примери</w:t>
@@ -772,9 +780,11 @@
           <w:tcPr>
             <w:tcW w:w="0" w:type="auto"/>
             <w:shd w:val="clear" w:color="auto" w:fill="D9D9D9" w:themeFill="background1" w:themeFillShade="D9"/>
+            <w:vAlign w:val="center"/>
           </w:tcPr>
           <w:p>
             <w:pPr>
+              <w:spacing w:before="40" w:after="40" w:line="240" w:lineRule="auto"/>
               <w:jc w:val="center"/>
               <w:rPr>
                 <w:b/>
@@ -783,6 +793,8 @@
             <w:r>
               <w:rPr>
                 <w:b/>
+                <w:noProof/>
+                <w:lang w:val="bg-BG"/>
               </w:rPr>
               <w:lastRenderedPageBreak/>
               <w:t>Вход</w:t>
@@ -793,9 +805,11 @@
           <w:tcPr>
             <w:tcW w:w="0" w:type="auto"/>
             <w:shd w:val="clear" w:color="auto" w:fill="D9D9D9" w:themeFill="background1" w:themeFillShade="D9"/>
+            <w:vAlign w:val="center"/>
           </w:tcPr>
           <w:p>
             <w:pPr>
+              <w:spacing w:before="40" w:after="40" w:line="240" w:lineRule="auto"/>
               <w:jc w:val="center"/>
               <w:rPr>
                 <w:b/>
@@ -1055,9 +1069,11 @@
             <w:tcW w:w="0" w:type="auto"/>
             <w:gridSpan w:val="2"/>
             <w:shd w:val="clear" w:color="auto" w:fill="D9D9D9" w:themeFill="background1" w:themeFillShade="D9"/>
+            <w:vAlign w:val="center"/>
           </w:tcPr>
           <w:p>
             <w:pPr>
+              <w:spacing w:before="40" w:after="40" w:line="240" w:lineRule="auto"/>
               <w:jc w:val="center"/>
               <w:rPr>
                 <w:rFonts w:cstheme="minorHAnsi"/>
@@ -1069,10 +1085,7 @@
             </w:pPr>
             <w:r>
               <w:rPr>
-                <w:rFonts w:cstheme="minorHAnsi"/>
                 <w:b/>
-                <w:szCs w:val="24"/>
-                <w:lang w:val="bg-BG"/>
               </w:rPr>
               <w:t>Обяснения</w:t>
             </w:r>
@@ -1090,7 +1103,7 @@
           </w:tcPr>
           <w:p>
             <w:pPr>
-              <w:pStyle w:val="ac"/>
+              <w:pStyle w:val="ListParagraph"/>
               <w:numPr>
                 <w:ilvl w:val="0"/>
                 <w:numId w:val="16"/>
@@ -1167,7 +1180,7 @@
           </w:p>
           <w:p>
             <w:pPr>
-              <w:pStyle w:val="ac"/>
+              <w:pStyle w:val="ListParagraph"/>
               <w:numPr>
                 <w:ilvl w:val="0"/>
                 <w:numId w:val="16"/>
@@ -1248,7 +1261,7 @@
           </w:p>
           <w:p>
             <w:pPr>
-              <w:pStyle w:val="ac"/>
+              <w:pStyle w:val="ListParagraph"/>
               <w:numPr>
                 <w:ilvl w:val="0"/>
                 <w:numId w:val="16"/>
@@ -1328,7 +1341,7 @@
           </w:p>
           <w:p>
             <w:pPr>
-              <w:pStyle w:val="ac"/>
+              <w:pStyle w:val="ListParagraph"/>
               <w:numPr>
                 <w:ilvl w:val="0"/>
                 <w:numId w:val="16"/>
@@ -1390,7 +1403,7 @@
           </w:p>
           <w:p>
             <w:pPr>
-              <w:pStyle w:val="ac"/>
+              <w:pStyle w:val="ListParagraph"/>
               <w:numPr>
                 <w:ilvl w:val="0"/>
                 <w:numId w:val="16"/>
@@ -1499,7 +1512,7 @@
     </w:tbl>
     <w:p>
       <w:pPr>
-        <w:pStyle w:val="2"/>
+        <w:pStyle w:val="Heading2"/>
         <w:rPr>
           <w:lang w:val="bg-BG"/>
         </w:rPr>
@@ -1515,20 +1528,34 @@
       <w:pPr>
         <w:pStyle w:val="Default"/>
         <w:rPr>
+          <w:sz w:val="22"/>
+          <w:szCs w:val="22"/>
           <w:lang w:val="bg-BG"/>
         </w:rPr>
       </w:pPr>
       <w:r>
         <w:rPr>
+          <w:sz w:val="22"/>
+          <w:szCs w:val="22"/>
           <w:lang w:val="bg-BG"/>
         </w:rPr>
-        <w:t xml:space="preserve">Отново сте забравели вашата парола. Не ви се случва за първи път. </w:t>
-      </w:r>
-      <w:r>
-        <w:rPr>
+        <w:t>Отново сте забрав</w:t>
+      </w:r>
+      <w:r>
+        <w:rPr>
+          <w:sz w:val="22"/>
+          <w:szCs w:val="22"/>
           <w:lang w:val="bg-BG"/>
         </w:rPr>
-        <w:t>Всъщност толкова сте се уморили от това, че сте решили да си помогнете с интелигентно решение.</w:t>
+        <w:t>и</w:t>
+      </w:r>
+      <w:r>
+        <w:rPr>
+          <w:sz w:val="22"/>
+          <w:szCs w:val="22"/>
+          <w:lang w:val="bg-BG"/>
+        </w:rPr>
+        <w:t>ли вашата парола. Не ви се случва за първи път. Всъщност толкова сте се уморили от това, че сте решили да си помогнете с интелигентно решение.</w:t>
       </w:r>
     </w:p>
     <w:p>
@@ -1572,7 +1599,7 @@
     </w:p>
     <w:p>
       <w:pPr>
-        <w:pStyle w:val="ac"/>
+        <w:pStyle w:val="ListParagraph"/>
         <w:numPr>
           <w:ilvl w:val="0"/>
           <w:numId w:val="14"/>
@@ -1593,7 +1620,7 @@
     </w:p>
     <w:p>
       <w:pPr>
-        <w:pStyle w:val="ac"/>
+        <w:pStyle w:val="ListParagraph"/>
         <w:numPr>
           <w:ilvl w:val="1"/>
           <w:numId w:val="14"/>
@@ -1614,7 +1641,7 @@
     </w:p>
     <w:p>
       <w:pPr>
-        <w:pStyle w:val="ac"/>
+        <w:pStyle w:val="ListParagraph"/>
         <w:numPr>
           <w:ilvl w:val="0"/>
           <w:numId w:val="14"/>
@@ -1661,7 +1688,7 @@
     </w:p>
     <w:p>
       <w:pPr>
-        <w:pStyle w:val="ac"/>
+        <w:pStyle w:val="ListParagraph"/>
         <w:numPr>
           <w:ilvl w:val="1"/>
           <w:numId w:val="14"/>
@@ -1671,13 +1698,12 @@
         <w:rPr>
           <w:lang w:val="bg-BG"/>
         </w:rPr>
-        <w:lastRenderedPageBreak/>
         <w:t xml:space="preserve">Отпечатайте подниз с дадена дължина и стартов индекс от паролата. Премахнете първото му срещане. </w:t>
       </w:r>
     </w:p>
     <w:p>
       <w:pPr>
-        <w:pStyle w:val="ac"/>
+        <w:pStyle w:val="ListParagraph"/>
         <w:numPr>
           <w:ilvl w:val="1"/>
           <w:numId w:val="14"/>
@@ -1687,6 +1713,7 @@
         <w:rPr>
           <w:lang w:val="bg-BG"/>
         </w:rPr>
+        <w:lastRenderedPageBreak/>
         <w:t xml:space="preserve">Индексът и дължината винаги ще бъдат </w:t>
       </w:r>
       <w:r>
@@ -1706,7 +1733,7 @@
     </w:p>
     <w:p>
       <w:pPr>
-        <w:pStyle w:val="ac"/>
+        <w:pStyle w:val="ListParagraph"/>
         <w:numPr>
           <w:ilvl w:val="0"/>
           <w:numId w:val="14"/>
@@ -1753,7 +1780,7 @@
     </w:p>
     <w:p>
       <w:pPr>
-        <w:pStyle w:val="ac"/>
+        <w:pStyle w:val="ListParagraph"/>
         <w:numPr>
           <w:ilvl w:val="1"/>
           <w:numId w:val="14"/>
@@ -1768,7 +1795,7 @@
     </w:p>
     <w:p>
       <w:pPr>
-        <w:pStyle w:val="ac"/>
+        <w:pStyle w:val="ListParagraph"/>
         <w:numPr>
           <w:ilvl w:val="1"/>
           <w:numId w:val="14"/>
@@ -1825,7 +1852,7 @@
     </w:p>
     <w:p>
       <w:pPr>
-        <w:pStyle w:val="3"/>
+        <w:pStyle w:val="Heading3"/>
       </w:pPr>
       <w:r>
         <w:t>Вход</w:t>
@@ -1833,7 +1860,7 @@
     </w:p>
     <w:p>
       <w:pPr>
-        <w:pStyle w:val="ac"/>
+        <w:pStyle w:val="ListParagraph"/>
         <w:numPr>
           <w:ilvl w:val="0"/>
           <w:numId w:val="18"/>
@@ -1867,7 +1894,7 @@
     </w:p>
     <w:p>
       <w:pPr>
-        <w:pStyle w:val="3"/>
+        <w:pStyle w:val="Heading3"/>
       </w:pPr>
       <w:r>
         <w:t>Изход</w:t>
@@ -1875,7 +1902,7 @@
     </w:p>
     <w:p>
       <w:pPr>
-        <w:pStyle w:val="ac"/>
+        <w:pStyle w:val="ListParagraph"/>
         <w:numPr>
           <w:ilvl w:val="0"/>
           <w:numId w:val="19"/>
@@ -1925,7 +1952,7 @@
     </w:p>
     <w:p>
       <w:pPr>
-        <w:pStyle w:val="ac"/>
+        <w:pStyle w:val="ListParagraph"/>
         <w:numPr>
           <w:ilvl w:val="1"/>
           <w:numId w:val="19"/>
@@ -1986,7 +2013,7 @@
     </w:p>
     <w:p>
       <w:pPr>
-        <w:pStyle w:val="3"/>
+        <w:pStyle w:val="Heading3"/>
         <w:rPr>
           <w:lang w:val="bg-BG"/>
         </w:rPr>
@@ -2000,7 +2027,7 @@
     </w:p>
     <w:p>
       <w:pPr>
-        <w:pStyle w:val="ac"/>
+        <w:pStyle w:val="ListParagraph"/>
         <w:numPr>
           <w:ilvl w:val="0"/>
           <w:numId w:val="18"/>
@@ -2034,7 +2061,7 @@
     </w:p>
     <w:p>
       <w:pPr>
-        <w:pStyle w:val="3"/>
+        <w:pStyle w:val="Heading3"/>
       </w:pPr>
       <w:r>
         <w:t>Примери</w:t>
@@ -2072,9 +2099,11 @@
           <w:tcPr>
             <w:tcW w:w="0" w:type="auto"/>
             <w:shd w:val="clear" w:color="auto" w:fill="D9D9D9" w:themeFill="background1" w:themeFillShade="D9"/>
+            <w:vAlign w:val="center"/>
           </w:tcPr>
           <w:p>
             <w:pPr>
+              <w:spacing w:before="40" w:after="40" w:line="240" w:lineRule="auto"/>
               <w:jc w:val="center"/>
               <w:rPr>
                 <w:b/>
@@ -2092,9 +2121,11 @@
           <w:tcPr>
             <w:tcW w:w="0" w:type="auto"/>
             <w:shd w:val="clear" w:color="auto" w:fill="D9D9D9" w:themeFill="background1" w:themeFillShade="D9"/>
+            <w:vAlign w:val="center"/>
           </w:tcPr>
           <w:p>
             <w:pPr>
+              <w:spacing w:before="40" w:after="40" w:line="240" w:lineRule="auto"/>
               <w:jc w:val="center"/>
               <w:rPr>
                 <w:b/>
@@ -2309,9 +2340,11 @@
             <w:tcW w:w="0" w:type="auto"/>
             <w:gridSpan w:val="2"/>
             <w:shd w:val="clear" w:color="auto" w:fill="D9D9D9" w:themeFill="background1" w:themeFillShade="D9"/>
+            <w:vAlign w:val="center"/>
           </w:tcPr>
           <w:p>
             <w:pPr>
+              <w:spacing w:before="40" w:after="40" w:line="240" w:lineRule="auto"/>
               <w:jc w:val="center"/>
               <w:rPr>
                 <w:rFonts w:cstheme="minorHAnsi"/>
@@ -3137,7 +3170,6 @@
                 <w:noProof/>
                 <w:lang w:val="bg-BG"/>
               </w:rPr>
-              <w:lastRenderedPageBreak/>
               <w:t xml:space="preserve">Накрая получаваме командата </w:t>
             </w:r>
             <w:r>
@@ -3176,7 +3208,7 @@
     </w:tbl>
     <w:p>
       <w:pPr>
-        <w:pStyle w:val="2"/>
+        <w:pStyle w:val="Heading2"/>
         <w:rPr>
           <w:lang w:val="bg-BG"/>
         </w:rPr>
@@ -3265,7 +3297,7 @@
     </w:p>
     <w:p>
       <w:pPr>
-        <w:pStyle w:val="ac"/>
+        <w:pStyle w:val="ListParagraph"/>
         <w:numPr>
           <w:ilvl w:val="0"/>
           <w:numId w:val="14"/>
@@ -3314,7 +3346,7 @@
     </w:p>
     <w:p>
       <w:pPr>
-        <w:pStyle w:val="ac"/>
+        <w:pStyle w:val="ListParagraph"/>
         <w:numPr>
           <w:ilvl w:val="1"/>
           <w:numId w:val="14"/>
@@ -3352,7 +3384,7 @@
     </w:p>
     <w:p>
       <w:pPr>
-        <w:pStyle w:val="ac"/>
+        <w:pStyle w:val="ListParagraph"/>
         <w:numPr>
           <w:ilvl w:val="0"/>
           <w:numId w:val="14"/>
@@ -3401,7 +3433,7 @@
     </w:p>
     <w:p>
       <w:pPr>
-        <w:pStyle w:val="ac"/>
+        <w:pStyle w:val="ListParagraph"/>
         <w:numPr>
           <w:ilvl w:val="1"/>
           <w:numId w:val="14"/>
@@ -3433,7 +3465,7 @@
     </w:p>
     <w:p>
       <w:pPr>
-        <w:pStyle w:val="ac"/>
+        <w:pStyle w:val="ListParagraph"/>
         <w:numPr>
           <w:ilvl w:val="1"/>
           <w:numId w:val="14"/>
@@ -3470,7 +3502,7 @@
     </w:p>
     <w:p>
       <w:pPr>
-        <w:pStyle w:val="ac"/>
+        <w:pStyle w:val="ListParagraph"/>
         <w:numPr>
           <w:ilvl w:val="1"/>
           <w:numId w:val="14"/>
@@ -3485,7 +3517,7 @@
     </w:p>
     <w:p>
       <w:pPr>
-        <w:pStyle w:val="ac"/>
+        <w:pStyle w:val="ListParagraph"/>
         <w:numPr>
           <w:ilvl w:val="0"/>
           <w:numId w:val="14"/>
@@ -3559,7 +3591,7 @@
     </w:p>
     <w:p>
       <w:pPr>
-        <w:pStyle w:val="ac"/>
+        <w:pStyle w:val="ListParagraph"/>
         <w:numPr>
           <w:ilvl w:val="1"/>
           <w:numId w:val="14"/>
@@ -3577,7 +3609,7 @@
     </w:p>
     <w:p>
       <w:pPr>
-        <w:pStyle w:val="3"/>
+        <w:pStyle w:val="Heading3"/>
       </w:pPr>
       <w:r>
         <w:t>Вход</w:t>
@@ -3585,7 +3617,7 @@
     </w:p>
     <w:p>
       <w:pPr>
-        <w:pStyle w:val="ac"/>
+        <w:pStyle w:val="ListParagraph"/>
         <w:numPr>
           <w:ilvl w:val="0"/>
           <w:numId w:val="21"/>
@@ -3600,7 +3632,7 @@
     </w:p>
     <w:p>
       <w:pPr>
-        <w:pStyle w:val="ac"/>
+        <w:pStyle w:val="ListParagraph"/>
         <w:numPr>
           <w:ilvl w:val="0"/>
           <w:numId w:val="21"/>
@@ -3653,7 +3685,7 @@
     </w:p>
     <w:p>
       <w:pPr>
-        <w:pStyle w:val="3"/>
+        <w:pStyle w:val="Heading3"/>
       </w:pPr>
       <w:r>
         <w:t>Изход</w:t>
@@ -3661,7 +3693,7 @@
     </w:p>
     <w:p>
       <w:pPr>
-        <w:pStyle w:val="ac"/>
+        <w:pStyle w:val="ListParagraph"/>
         <w:numPr>
           <w:ilvl w:val="0"/>
           <w:numId w:val="20"/>
@@ -3676,7 +3708,7 @@
     </w:p>
     <w:p>
       <w:pPr>
-        <w:pStyle w:val="ac"/>
+        <w:pStyle w:val="ListParagraph"/>
         <w:numPr>
           <w:ilvl w:val="0"/>
           <w:numId w:val="20"/>
@@ -3761,7 +3793,7 @@
     </w:p>
     <w:p>
       <w:pPr>
-        <w:pStyle w:val="3"/>
+        <w:pStyle w:val="Heading3"/>
       </w:pPr>
       <w:r>
         <w:t>Примери</w:t>
@@ -3799,9 +3831,11 @@
           <w:tcPr>
             <w:tcW w:w="3751" w:type="dxa"/>
             <w:shd w:val="clear" w:color="auto" w:fill="D9D9D9" w:themeFill="background1" w:themeFillShade="D9"/>
+            <w:vAlign w:val="center"/>
           </w:tcPr>
           <w:p>
             <w:pPr>
+              <w:spacing w:before="40" w:after="40" w:line="240" w:lineRule="auto"/>
               <w:jc w:val="center"/>
               <w:rPr>
                 <w:b/>
@@ -3819,9 +3853,11 @@
           <w:tcPr>
             <w:tcW w:w="6679" w:type="dxa"/>
             <w:shd w:val="clear" w:color="auto" w:fill="D9D9D9" w:themeFill="background1" w:themeFillShade="D9"/>
+            <w:vAlign w:val="center"/>
           </w:tcPr>
           <w:p>
             <w:pPr>
+              <w:spacing w:before="40" w:after="40" w:line="240" w:lineRule="auto"/>
               <w:jc w:val="center"/>
               <w:rPr>
                 <w:b/>
@@ -4035,25 +4071,20 @@
             <w:tcW w:w="0" w:type="auto"/>
             <w:gridSpan w:val="2"/>
             <w:shd w:val="clear" w:color="auto" w:fill="D9D9D9" w:themeFill="background1" w:themeFillShade="D9"/>
+            <w:vAlign w:val="center"/>
           </w:tcPr>
           <w:p>
             <w:pPr>
+              <w:spacing w:before="40" w:after="40" w:line="240" w:lineRule="auto"/>
               <w:jc w:val="center"/>
               <w:rPr>
-                <w:rFonts w:cstheme="minorHAnsi"/>
                 <w:b/>
-                <w:sz w:val="24"/>
-                <w:szCs w:val="24"/>
               </w:rPr>
             </w:pPr>
             <w:r>
               <w:rPr>
-                <w:rFonts w:cstheme="minorHAnsi"/>
                 <w:b/>
-                <w:szCs w:val="24"/>
-                <w:lang w:val="bg-BG"/>
-              </w:rPr>
-              <w:lastRenderedPageBreak/>
+              </w:rPr>
               <w:t>Обяснения</w:t>
             </w:r>
           </w:p>
@@ -4233,6 +4264,7 @@
                 <w:rFonts w:eastAsia="Calibri" w:cstheme="minorHAnsi"/>
                 <w:noProof/>
               </w:rPr>
+              <w:lastRenderedPageBreak/>
               <w:t>hellodar!gnil -&gt; !gnil -&gt; ling! -&gt; hellodar</w:t>
             </w:r>
             <w:r>
@@ -4457,7 +4489,7 @@
 </file>
 
 <file path=word/endnotes.xml><?xml version="1.0" encoding="utf-8"?>
-<w:endnotes xmlns:wpc="http://schemas.microsoft.com/office/word/2010/wordprocessingCanvas" xmlns:cx="http://schemas.microsoft.com/office/drawing/2014/chartex" xmlns:cx1="http://schemas.microsoft.com/office/drawing/2015/9/8/chartex" xmlns:cx2="http://schemas.microsoft.com/office/drawing/2015/10/21/chartex" xmlns:cx3="http://schemas.microsoft.com/office/drawing/2016/5/9/chartex" xmlns:cx4="http://schemas.microsoft.com/office/drawing/2016/5/10/chartex" xmlns:cx5="http://schemas.microsoft.com/office/drawing/2016/5/11/chartex" xmlns:cx6="http://schemas.microsoft.com/office/drawing/2016/5/12/chartex" xmlns:cx7="http://schemas.microsoft.com/office/drawing/2016/5/13/chartex" xmlns:cx8="http://schemas.microsoft.com/office/drawing/2016/5/14/chartex" xmlns:mc="http://schemas.openxmlformats.org/markup-compatibility/2006" xmlns:aink="http://schemas.microsoft.com/office/drawing/2016/ink" xmlns:am3d="http://schemas.microsoft.com/office/drawing/2017/model3d" xmlns:o="urn:schemas-microsoft-com:office:office" xmlns:oel="http://schemas.microsoft.com/office/2019/extlst" xmlns:r="http://schemas.openxmlformats.org/officeDocument/2006/relationships" xmlns:m="http://schemas.openxmlformats.org/officeDocument/2006/math" xmlns:v="urn:schemas-microsoft-com:vml" xmlns:wp14="http://schemas.microsoft.com/office/word/2010/wordprocessingDrawing" xmlns:wp="http://schemas.openxmlformats.org/drawingml/2006/wordprocessingDrawing" xmlns:w10="urn:schemas-microsoft-com:office:word" xmlns:w="http://schemas.openxmlformats.org/wordprocessingml/2006/main" xmlns:w14="http://schemas.microsoft.com/office/word/2010/wordml" xmlns:w15="http://schemas.microsoft.com/office/word/2012/wordml" xmlns:w16cex="http://schemas.microsoft.com/office/word/2018/wordml/cex" xmlns:w16cid="http://schemas.microsoft.com/office/word/2016/wordml/cid" xmlns:w16="http://schemas.microsoft.com/office/word/2018/wordml" xmlns:w16du="http://schemas.microsoft.com/office/word/2023/wordml/word16du" xmlns:w16sdtdh="http://schemas.microsoft.com/office/word/2020/wordml/sdtdatahash" xmlns:w16se="http://schemas.microsoft.com/office/word/2015/wordml/symex" xmlns:wpg="http://schemas.microsoft.com/office/word/2010/wordprocessingGroup" xmlns:wpi="http://schemas.microsoft.com/office/word/2010/wordprocessingInk" xmlns:wne="http://schemas.microsoft.com/office/word/2006/wordml" xmlns:wps="http://schemas.microsoft.com/office/word/2010/wordprocessingShape" mc:Ignorable="w14 w15 w16se w16cid w16 w16cex w16sdtdh wp14">
+<w:endnotes xmlns:wpc="http://schemas.microsoft.com/office/word/2010/wordprocessingCanvas" xmlns:cx="http://schemas.microsoft.com/office/drawing/2014/chartex" xmlns:cx1="http://schemas.microsoft.com/office/drawing/2015/9/8/chartex" xmlns:cx2="http://schemas.microsoft.com/office/drawing/2015/10/21/chartex" xmlns:cx3="http://schemas.microsoft.com/office/drawing/2016/5/9/chartex" xmlns:cx4="http://schemas.microsoft.com/office/drawing/2016/5/10/chartex" xmlns:cx5="http://schemas.microsoft.com/office/drawing/2016/5/11/chartex" xmlns:cx6="http://schemas.microsoft.com/office/drawing/2016/5/12/chartex" xmlns:cx7="http://schemas.microsoft.com/office/drawing/2016/5/13/chartex" xmlns:cx8="http://schemas.microsoft.com/office/drawing/2016/5/14/chartex" xmlns:mc="http://schemas.openxmlformats.org/markup-compatibility/2006" xmlns:aink="http://schemas.microsoft.com/office/drawing/2016/ink" xmlns:am3d="http://schemas.microsoft.com/office/drawing/2017/model3d" xmlns:o="urn:schemas-microsoft-com:office:office" xmlns:oel="http://schemas.microsoft.com/office/2019/extlst" xmlns:r="http://schemas.openxmlformats.org/officeDocument/2006/relationships" xmlns:m="http://schemas.openxmlformats.org/officeDocument/2006/math" xmlns:v="urn:schemas-microsoft-com:vml" xmlns:wp14="http://schemas.microsoft.com/office/word/2010/wordprocessingDrawing" xmlns:wp="http://schemas.openxmlformats.org/drawingml/2006/wordprocessingDrawing" xmlns:w10="urn:schemas-microsoft-com:office:word" xmlns:w="http://schemas.openxmlformats.org/wordprocessingml/2006/main" xmlns:w14="http://schemas.microsoft.com/office/word/2010/wordml" xmlns:w15="http://schemas.microsoft.com/office/word/2012/wordml" xmlns:w16cex="http://schemas.microsoft.com/office/word/2018/wordml/cex" xmlns:w16cid="http://schemas.microsoft.com/office/word/2016/wordml/cid" xmlns:w16="http://schemas.microsoft.com/office/word/2018/wordml" xmlns:w16sdtdh="http://schemas.microsoft.com/office/word/2020/wordml/sdtdatahash" xmlns:w16se="http://schemas.microsoft.com/office/word/2015/wordml/symex" xmlns:wpg="http://schemas.microsoft.com/office/word/2010/wordprocessingGroup" xmlns:wpi="http://schemas.microsoft.com/office/word/2010/wordprocessingInk" xmlns:wne="http://schemas.microsoft.com/office/word/2006/wordml" xmlns:wps="http://schemas.microsoft.com/office/word/2010/wordprocessingShape" mc:Ignorable="w14 w15 w16se w16cid w16 w16cex w16sdtdh wp14">
   <w:endnote w:type="separator" w:id="-1">
     <w:p>
       <w:pPr>
@@ -4482,10 +4514,10 @@
 </file>
 
 <file path=word/footer1.xml><?xml version="1.0" encoding="utf-8"?>
-<w:ftr xmlns:wpc="http://schemas.microsoft.com/office/word/2010/wordprocessingCanvas" xmlns:cx="http://schemas.microsoft.com/office/drawing/2014/chartex" xmlns:cx1="http://schemas.microsoft.com/office/drawing/2015/9/8/chartex" xmlns:cx2="http://schemas.microsoft.com/office/drawing/2015/10/21/chartex" xmlns:cx3="http://schemas.microsoft.com/office/drawing/2016/5/9/chartex" xmlns:cx4="http://schemas.microsoft.com/office/drawing/2016/5/10/chartex" xmlns:cx5="http://schemas.microsoft.com/office/drawing/2016/5/11/chartex" xmlns:cx6="http://schemas.microsoft.com/office/drawing/2016/5/12/chartex" xmlns:cx7="http://schemas.microsoft.com/office/drawing/2016/5/13/chartex" xmlns:cx8="http://schemas.microsoft.com/office/drawing/2016/5/14/chartex" xmlns:mc="http://schemas.openxmlformats.org/markup-compatibility/2006" xmlns:aink="http://schemas.microsoft.com/office/drawing/2016/ink" xmlns:am3d="http://schemas.microsoft.com/office/drawing/2017/model3d" xmlns:o="urn:schemas-microsoft-com:office:office" xmlns:oel="http://schemas.microsoft.com/office/2019/extlst" xmlns:r="http://schemas.openxmlformats.org/officeDocument/2006/relationships" xmlns:m="http://schemas.openxmlformats.org/officeDocument/2006/math" xmlns:v="urn:schemas-microsoft-com:vml" xmlns:wp14="http://schemas.microsoft.com/office/word/2010/wordprocessingDrawing" xmlns:wp="http://schemas.openxmlformats.org/drawingml/2006/wordprocessingDrawing" xmlns:w10="urn:schemas-microsoft-com:office:word" xmlns:w="http://schemas.openxmlformats.org/wordprocessingml/2006/main" xmlns:w14="http://schemas.microsoft.com/office/word/2010/wordml" xmlns:w15="http://schemas.microsoft.com/office/word/2012/wordml" xmlns:w16cex="http://schemas.microsoft.com/office/word/2018/wordml/cex" xmlns:w16cid="http://schemas.microsoft.com/office/word/2016/wordml/cid" xmlns:w16="http://schemas.microsoft.com/office/word/2018/wordml" xmlns:w16du="http://schemas.microsoft.com/office/word/2023/wordml/word16du" xmlns:w16sdtdh="http://schemas.microsoft.com/office/word/2020/wordml/sdtdatahash" xmlns:w16se="http://schemas.microsoft.com/office/word/2015/wordml/symex" xmlns:wpg="http://schemas.microsoft.com/office/word/2010/wordprocessingGroup" xmlns:wpi="http://schemas.microsoft.com/office/word/2010/wordprocessingInk" xmlns:wne="http://schemas.microsoft.com/office/word/2006/wordml" xmlns:wps="http://schemas.microsoft.com/office/word/2010/wordprocessingShape" mc:Ignorable="w14 w15 w16se w16cid w16 w16cex w16sdtdh wp14">
+<w:ftr xmlns:wpc="http://schemas.microsoft.com/office/word/2010/wordprocessingCanvas" xmlns:cx="http://schemas.microsoft.com/office/drawing/2014/chartex" xmlns:cx1="http://schemas.microsoft.com/office/drawing/2015/9/8/chartex" xmlns:cx2="http://schemas.microsoft.com/office/drawing/2015/10/21/chartex" xmlns:cx3="http://schemas.microsoft.com/office/drawing/2016/5/9/chartex" xmlns:cx4="http://schemas.microsoft.com/office/drawing/2016/5/10/chartex" xmlns:cx5="http://schemas.microsoft.com/office/drawing/2016/5/11/chartex" xmlns:cx6="http://schemas.microsoft.com/office/drawing/2016/5/12/chartex" xmlns:cx7="http://schemas.microsoft.com/office/drawing/2016/5/13/chartex" xmlns:cx8="http://schemas.microsoft.com/office/drawing/2016/5/14/chartex" xmlns:mc="http://schemas.openxmlformats.org/markup-compatibility/2006" xmlns:aink="http://schemas.microsoft.com/office/drawing/2016/ink" xmlns:am3d="http://schemas.microsoft.com/office/drawing/2017/model3d" xmlns:o="urn:schemas-microsoft-com:office:office" xmlns:oel="http://schemas.microsoft.com/office/2019/extlst" xmlns:r="http://schemas.openxmlformats.org/officeDocument/2006/relationships" xmlns:m="http://schemas.openxmlformats.org/officeDocument/2006/math" xmlns:v="urn:schemas-microsoft-com:vml" xmlns:wp14="http://schemas.microsoft.com/office/word/2010/wordprocessingDrawing" xmlns:wp="http://schemas.openxmlformats.org/drawingml/2006/wordprocessingDrawing" xmlns:w10="urn:schemas-microsoft-com:office:word" xmlns:w="http://schemas.openxmlformats.org/wordprocessingml/2006/main" xmlns:w14="http://schemas.microsoft.com/office/word/2010/wordml" xmlns:w15="http://schemas.microsoft.com/office/word/2012/wordml" xmlns:w16cex="http://schemas.microsoft.com/office/word/2018/wordml/cex" xmlns:w16cid="http://schemas.microsoft.com/office/word/2016/wordml/cid" xmlns:w16="http://schemas.microsoft.com/office/word/2018/wordml" xmlns:w16sdtdh="http://schemas.microsoft.com/office/word/2020/wordml/sdtdatahash" xmlns:w16se="http://schemas.microsoft.com/office/word/2015/wordml/symex" xmlns:wpg="http://schemas.microsoft.com/office/word/2010/wordprocessingGroup" xmlns:wpi="http://schemas.microsoft.com/office/word/2010/wordprocessingInk" xmlns:wne="http://schemas.microsoft.com/office/word/2006/wordml" xmlns:wps="http://schemas.microsoft.com/office/word/2010/wordprocessingShape" mc:Ignorable="w14 w15 w16se w16cid w16 w16cex w16sdtdh wp14">
   <w:p>
     <w:pPr>
-      <w:pStyle w:val="a5"/>
+      <w:pStyle w:val="Footer"/>
     </w:pPr>
     <w:r>
       <w:rPr>
@@ -4577,7 +4609,7 @@
             </wp:anchor>
           </w:drawing>
         </mc:Choice>
-        <mc:Fallback>
+        <mc:Fallback xmlns:w16du="http://schemas.microsoft.com/office/word/2023/wordml/word16du">
           <w:pict>
             <v:shapetype w14:anchorId="41B1E642" id="_x0000_t202" coordsize="21600,21600" o:spt="202" path="m,l,21600r21600,l21600,xe">
               <v:stroke joinstyle="miter"/>
@@ -4681,7 +4713,7 @@
                           <w:hyperlink r:id="rId1" w:history="1">
                             <w:r>
                               <w:rPr>
-                                <w:rStyle w:val="a9"/>
+                                <w:rStyle w:val="Hyperlink"/>
                                 <w:color w:val="0882DE"/>
                                 <w:sz w:val="17"/>
                                 <w:szCs w:val="17"/>
@@ -5350,7 +5382,7 @@
             </wp:anchor>
           </w:drawing>
         </mc:Choice>
-        <mc:Fallback>
+        <mc:Fallback xmlns:w16du="http://schemas.microsoft.com/office/word/2023/wordml/word16du">
           <w:pict>
             <v:shape w14:anchorId="2074F399" id="Text Box 16" o:spid="_x0000_s1027" type="#_x0000_t202" style="position:absolute;margin-left:109pt;margin-top:7pt;width:411.4pt;height:40.45pt;z-index:251657216;visibility:visible;mso-wrap-style:square;mso-width-percent:0;mso-height-percent:0;mso-wrap-distance-left:9pt;mso-wrap-distance-top:0;mso-wrap-distance-right:9pt;mso-wrap-distance-bottom:0;mso-position-horizontal:absolute;mso-position-horizontal-relative:text;mso-position-vertical:absolute;mso-position-vertical-relative:text;mso-width-percent:0;mso-height-percent:0;mso-width-relative:page;mso-height-relative:page;v-text-anchor:top" o:gfxdata="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" filled="f" stroked="f">
               <v:textbox inset=".5mm,1.2mm,.5mm,.5mm">
@@ -6057,7 +6089,7 @@
           <wp:effectExtent l="0" t="0" r="0" b="5715"/>
           <wp:wrapSquare wrapText="bothSides"/>
           <wp:docPr id="1" name="Picture 1">
-            <a:hlinkClick xmlns:a="http://schemas.openxmlformats.org/drawingml/2006/main" r:id="rId20"/>
+            <a:hlinkClick xmlns:a="http://schemas.openxmlformats.org/drawingml/2006/main" r:id="rId1"/>
           </wp:docPr>
           <wp:cNvGraphicFramePr>
             <a:graphicFrameLocks xmlns:a="http://schemas.openxmlformats.org/drawingml/2006/main" noChangeAspect="1"/>
@@ -6067,7 +6099,7 @@
               <pic:pic xmlns:pic="http://schemas.openxmlformats.org/drawingml/2006/picture">
                 <pic:nvPicPr>
                   <pic:cNvPr id="1" name="Picture 1">
-                    <a:hlinkClick r:id="rId20"/>
+                    <a:hlinkClick r:id="rId1"/>
                   </pic:cNvPr>
                   <pic:cNvPicPr>
                     <a:picLocks noChangeAspect="1" noChangeArrowheads="1"/>
@@ -6178,7 +6210,7 @@
             </wp:anchor>
           </w:drawing>
         </mc:Choice>
-        <mc:Fallback xmlns:a="http://schemas.openxmlformats.org/drawingml/2006/main" xmlns:pic="http://schemas.openxmlformats.org/drawingml/2006/picture" xmlns:a14="http://schemas.microsoft.com/office/drawing/2010/main" xmlns:a1611="http://schemas.microsoft.com/office/drawing/2016/11/main">
+        <mc:Fallback xmlns:a1611="http://schemas.microsoft.com/office/drawing/2016/11/main" xmlns:a14="http://schemas.microsoft.com/office/drawing/2010/main" xmlns:pic="http://schemas.openxmlformats.org/drawingml/2006/picture" xmlns:a="http://schemas.openxmlformats.org/drawingml/2006/main" xmlns:w16du="http://schemas.microsoft.com/office/word/2023/wordml/word16du">
           <w:pict>
             <v:line id="Straight Connector 19" style="position:absolute;flip:y;z-index:251622400;visibility:visible;mso-wrap-style:square;mso-width-percent:0;mso-height-percent:0;mso-wrap-distance-left:9pt;mso-wrap-distance-top:0;mso-wrap-distance-right:9pt;mso-wrap-distance-bottom:0;mso-position-horizontal:absolute;mso-position-horizontal-relative:text;mso-position-vertical:absolute;mso-position-vertical-relative:text;mso-width-percent:0;mso-height-percent:0;mso-width-relative:page;mso-height-relative:page" o:spid="_x0000_s1026" strokecolor="#974706 [1609]" strokeweight="1pt" from="-.1pt,5.2pt" to="520.7pt,5.2pt" w14:anchorId="60BE7D18" o:gfxdata="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">
               <v:stroke endcap="round"/>
@@ -6357,7 +6389,7 @@
             </wp:anchor>
           </w:drawing>
         </mc:Choice>
-        <mc:Fallback>
+        <mc:Fallback xmlns:w16du="http://schemas.microsoft.com/office/word/2023/wordml/word16du">
           <w:pict>
             <v:shape w14:anchorId="60DB5C39" id="Text Box 4" o:spid="_x0000_s1028" type="#_x0000_t202" style="position:absolute;margin-left:444.65pt;margin-top:26.95pt;width:70.9pt;height:15.9pt;z-index:251663360;visibility:visible;mso-wrap-style:square;mso-width-percent:0;mso-height-percent:0;mso-wrap-distance-left:9pt;mso-wrap-distance-top:0;mso-wrap-distance-right:9pt;mso-wrap-distance-bottom:0;mso-position-horizontal:absolute;mso-position-horizontal-relative:text;mso-position-vertical:absolute;mso-position-vertical-relative:text;mso-width-percent:0;mso-height-percent:0;mso-width-relative:page;mso-height-relative:page;v-text-anchor:middle" o:gfxdata="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" filled="f" stroked="f" strokeweight=".5pt">
               <v:textbox inset="0,0,0,0">
@@ -6470,7 +6502,7 @@
 </file>
 
 <file path=word/footnotes.xml><?xml version="1.0" encoding="utf-8"?>
-<w:footnotes xmlns:wpc="http://schemas.microsoft.com/office/word/2010/wordprocessingCanvas" xmlns:cx="http://schemas.microsoft.com/office/drawing/2014/chartex" xmlns:cx1="http://schemas.microsoft.com/office/drawing/2015/9/8/chartex" xmlns:cx2="http://schemas.microsoft.com/office/drawing/2015/10/21/chartex" xmlns:cx3="http://schemas.microsoft.com/office/drawing/2016/5/9/chartex" xmlns:cx4="http://schemas.microsoft.com/office/drawing/2016/5/10/chartex" xmlns:cx5="http://schemas.microsoft.com/office/drawing/2016/5/11/chartex" xmlns:cx6="http://schemas.microsoft.com/office/drawing/2016/5/12/chartex" xmlns:cx7="http://schemas.microsoft.com/office/drawing/2016/5/13/chartex" xmlns:cx8="http://schemas.microsoft.com/office/drawing/2016/5/14/chartex" xmlns:mc="http://schemas.openxmlformats.org/markup-compatibility/2006" xmlns:aink="http://schemas.microsoft.com/office/drawing/2016/ink" xmlns:am3d="http://schemas.microsoft.com/office/drawing/2017/model3d" xmlns:o="urn:schemas-microsoft-com:office:office" xmlns:oel="http://schemas.microsoft.com/office/2019/extlst" xmlns:r="http://schemas.openxmlformats.org/officeDocument/2006/relationships" xmlns:m="http://schemas.openxmlformats.org/officeDocument/2006/math" xmlns:v="urn:schemas-microsoft-com:vml" xmlns:wp14="http://schemas.microsoft.com/office/word/2010/wordprocessingDrawing" xmlns:wp="http://schemas.openxmlformats.org/drawingml/2006/wordprocessingDrawing" xmlns:w10="urn:schemas-microsoft-com:office:word" xmlns:w="http://schemas.openxmlformats.org/wordprocessingml/2006/main" xmlns:w14="http://schemas.microsoft.com/office/word/2010/wordml" xmlns:w15="http://schemas.microsoft.com/office/word/2012/wordml" xmlns:w16cex="http://schemas.microsoft.com/office/word/2018/wordml/cex" xmlns:w16cid="http://schemas.microsoft.com/office/word/2016/wordml/cid" xmlns:w16="http://schemas.microsoft.com/office/word/2018/wordml" xmlns:w16du="http://schemas.microsoft.com/office/word/2023/wordml/word16du" xmlns:w16sdtdh="http://schemas.microsoft.com/office/word/2020/wordml/sdtdatahash" xmlns:w16se="http://schemas.microsoft.com/office/word/2015/wordml/symex" xmlns:wpg="http://schemas.microsoft.com/office/word/2010/wordprocessingGroup" xmlns:wpi="http://schemas.microsoft.com/office/word/2010/wordprocessingInk" xmlns:wne="http://schemas.microsoft.com/office/word/2006/wordml" xmlns:wps="http://schemas.microsoft.com/office/word/2010/wordprocessingShape" mc:Ignorable="w14 w15 w16se w16cid w16 w16cex w16sdtdh wp14">
+<w:footnotes xmlns:wpc="http://schemas.microsoft.com/office/word/2010/wordprocessingCanvas" xmlns:cx="http://schemas.microsoft.com/office/drawing/2014/chartex" xmlns:cx1="http://schemas.microsoft.com/office/drawing/2015/9/8/chartex" xmlns:cx2="http://schemas.microsoft.com/office/drawing/2015/10/21/chartex" xmlns:cx3="http://schemas.microsoft.com/office/drawing/2016/5/9/chartex" xmlns:cx4="http://schemas.microsoft.com/office/drawing/2016/5/10/chartex" xmlns:cx5="http://schemas.microsoft.com/office/drawing/2016/5/11/chartex" xmlns:cx6="http://schemas.microsoft.com/office/drawing/2016/5/12/chartex" xmlns:cx7="http://schemas.microsoft.com/office/drawing/2016/5/13/chartex" xmlns:cx8="http://schemas.microsoft.com/office/drawing/2016/5/14/chartex" xmlns:mc="http://schemas.openxmlformats.org/markup-compatibility/2006" xmlns:aink="http://schemas.microsoft.com/office/drawing/2016/ink" xmlns:am3d="http://schemas.microsoft.com/office/drawing/2017/model3d" xmlns:o="urn:schemas-microsoft-com:office:office" xmlns:oel="http://schemas.microsoft.com/office/2019/extlst" xmlns:r="http://schemas.openxmlformats.org/officeDocument/2006/relationships" xmlns:m="http://schemas.openxmlformats.org/officeDocument/2006/math" xmlns:v="urn:schemas-microsoft-com:vml" xmlns:wp14="http://schemas.microsoft.com/office/word/2010/wordprocessingDrawing" xmlns:wp="http://schemas.openxmlformats.org/drawingml/2006/wordprocessingDrawing" xmlns:w10="urn:schemas-microsoft-com:office:word" xmlns:w="http://schemas.openxmlformats.org/wordprocessingml/2006/main" xmlns:w14="http://schemas.microsoft.com/office/word/2010/wordml" xmlns:w15="http://schemas.microsoft.com/office/word/2012/wordml" xmlns:w16cex="http://schemas.microsoft.com/office/word/2018/wordml/cex" xmlns:w16cid="http://schemas.microsoft.com/office/word/2016/wordml/cid" xmlns:w16="http://schemas.microsoft.com/office/word/2018/wordml" xmlns:w16sdtdh="http://schemas.microsoft.com/office/word/2020/wordml/sdtdatahash" xmlns:w16se="http://schemas.microsoft.com/office/word/2015/wordml/symex" xmlns:wpg="http://schemas.microsoft.com/office/word/2010/wordprocessingGroup" xmlns:wpi="http://schemas.microsoft.com/office/word/2010/wordprocessingInk" xmlns:wne="http://schemas.microsoft.com/office/word/2006/wordml" xmlns:wps="http://schemas.microsoft.com/office/word/2010/wordprocessingShape" mc:Ignorable="w14 w15 w16se w16cid w16 w16cex w16sdtdh wp14">
   <w:footnote w:type="separator" w:id="-1">
     <w:p>
       <w:pPr>
@@ -6495,10 +6527,10 @@
 </file>
 
 <file path=word/header1.xml><?xml version="1.0" encoding="utf-8"?>
-<w:hdr xmlns:wpc="http://schemas.microsoft.com/office/word/2010/wordprocessingCanvas" xmlns:cx="http://schemas.microsoft.com/office/drawing/2014/chartex" xmlns:cx1="http://schemas.microsoft.com/office/drawing/2015/9/8/chartex" xmlns:cx2="http://schemas.microsoft.com/office/drawing/2015/10/21/chartex" xmlns:cx3="http://schemas.microsoft.com/office/drawing/2016/5/9/chartex" xmlns:cx4="http://schemas.microsoft.com/office/drawing/2016/5/10/chartex" xmlns:cx5="http://schemas.microsoft.com/office/drawing/2016/5/11/chartex" xmlns:cx6="http://schemas.microsoft.com/office/drawing/2016/5/12/chartex" xmlns:cx7="http://schemas.microsoft.com/office/drawing/2016/5/13/chartex" xmlns:cx8="http://schemas.microsoft.com/office/drawing/2016/5/14/chartex" xmlns:mc="http://schemas.openxmlformats.org/markup-compatibility/2006" xmlns:aink="http://schemas.microsoft.com/office/drawing/2016/ink" xmlns:am3d="http://schemas.microsoft.com/office/drawing/2017/model3d" xmlns:o="urn:schemas-microsoft-com:office:office" xmlns:oel="http://schemas.microsoft.com/office/2019/extlst" xmlns:r="http://schemas.openxmlformats.org/officeDocument/2006/relationships" xmlns:m="http://schemas.openxmlformats.org/officeDocument/2006/math" xmlns:v="urn:schemas-microsoft-com:vml" xmlns:wp14="http://schemas.microsoft.com/office/word/2010/wordprocessingDrawing" xmlns:wp="http://schemas.openxmlformats.org/drawingml/2006/wordprocessingDrawing" xmlns:w10="urn:schemas-microsoft-com:office:word" xmlns:w="http://schemas.openxmlformats.org/wordprocessingml/2006/main" xmlns:w14="http://schemas.microsoft.com/office/word/2010/wordml" xmlns:w15="http://schemas.microsoft.com/office/word/2012/wordml" xmlns:w16cex="http://schemas.microsoft.com/office/word/2018/wordml/cex" xmlns:w16cid="http://schemas.microsoft.com/office/word/2016/wordml/cid" xmlns:w16="http://schemas.microsoft.com/office/word/2018/wordml" xmlns:w16du="http://schemas.microsoft.com/office/word/2023/wordml/word16du" xmlns:w16sdtdh="http://schemas.microsoft.com/office/word/2020/wordml/sdtdatahash" xmlns:w16se="http://schemas.microsoft.com/office/word/2015/wordml/symex" xmlns:wpg="http://schemas.microsoft.com/office/word/2010/wordprocessingGroup" xmlns:wpi="http://schemas.microsoft.com/office/word/2010/wordprocessingInk" xmlns:wne="http://schemas.microsoft.com/office/word/2006/wordml" xmlns:wps="http://schemas.microsoft.com/office/word/2010/wordprocessingShape" mc:Ignorable="w14 w15 w16se w16cid w16 w16cex w16sdtdh wp14">
+<w:hdr xmlns:wpc="http://schemas.microsoft.com/office/word/2010/wordprocessingCanvas" xmlns:cx="http://schemas.microsoft.com/office/drawing/2014/chartex" xmlns:cx1="http://schemas.microsoft.com/office/drawing/2015/9/8/chartex" xmlns:cx2="http://schemas.microsoft.com/office/drawing/2015/10/21/chartex" xmlns:cx3="http://schemas.microsoft.com/office/drawing/2016/5/9/chartex" xmlns:cx4="http://schemas.microsoft.com/office/drawing/2016/5/10/chartex" xmlns:cx5="http://schemas.microsoft.com/office/drawing/2016/5/11/chartex" xmlns:cx6="http://schemas.microsoft.com/office/drawing/2016/5/12/chartex" xmlns:cx7="http://schemas.microsoft.com/office/drawing/2016/5/13/chartex" xmlns:cx8="http://schemas.microsoft.com/office/drawing/2016/5/14/chartex" xmlns:mc="http://schemas.openxmlformats.org/markup-compatibility/2006" xmlns:aink="http://schemas.microsoft.com/office/drawing/2016/ink" xmlns:am3d="http://schemas.microsoft.com/office/drawing/2017/model3d" xmlns:o="urn:schemas-microsoft-com:office:office" xmlns:oel="http://schemas.microsoft.com/office/2019/extlst" xmlns:r="http://schemas.openxmlformats.org/officeDocument/2006/relationships" xmlns:m="http://schemas.openxmlformats.org/officeDocument/2006/math" xmlns:v="urn:schemas-microsoft-com:vml" xmlns:wp14="http://schemas.microsoft.com/office/word/2010/wordprocessingDrawing" xmlns:wp="http://schemas.openxmlformats.org/drawingml/2006/wordprocessingDrawing" xmlns:w10="urn:schemas-microsoft-com:office:word" xmlns:w="http://schemas.openxmlformats.org/wordprocessingml/2006/main" xmlns:w14="http://schemas.microsoft.com/office/word/2010/wordml" xmlns:w15="http://schemas.microsoft.com/office/word/2012/wordml" xmlns:w16cex="http://schemas.microsoft.com/office/word/2018/wordml/cex" xmlns:w16cid="http://schemas.microsoft.com/office/word/2016/wordml/cid" xmlns:w16="http://schemas.microsoft.com/office/word/2018/wordml" xmlns:w16sdtdh="http://schemas.microsoft.com/office/word/2020/wordml/sdtdatahash" xmlns:w16se="http://schemas.microsoft.com/office/word/2015/wordml/symex" xmlns:wpg="http://schemas.microsoft.com/office/word/2010/wordprocessingGroup" xmlns:wpi="http://schemas.microsoft.com/office/word/2010/wordprocessingInk" xmlns:wne="http://schemas.microsoft.com/office/word/2006/wordml" xmlns:wps="http://schemas.microsoft.com/office/word/2010/wordprocessingShape" mc:Ignorable="w14 w15 w16se w16cid w16 w16cex w16sdtdh wp14">
   <w:p>
     <w:pPr>
-      <w:pStyle w:val="a3"/>
+      <w:pStyle w:val="Header"/>
       <w:ind w:hanging="1134"/>
     </w:pPr>
   </w:p>
@@ -6506,7 +6538,7 @@
 </file>
 
 <file path=word/numbering.xml><?xml version="1.0" encoding="utf-8"?>
-<w:numbering xmlns:wpc="http://schemas.microsoft.com/office/word/2010/wordprocessingCanvas" xmlns:cx="http://schemas.microsoft.com/office/drawing/2014/chartex" xmlns:cx1="http://schemas.microsoft.com/office/drawing/2015/9/8/chartex" xmlns:cx2="http://schemas.microsoft.com/office/drawing/2015/10/21/chartex" xmlns:cx3="http://schemas.microsoft.com/office/drawing/2016/5/9/chartex" xmlns:cx4="http://schemas.microsoft.com/office/drawing/2016/5/10/chartex" xmlns:cx5="http://schemas.microsoft.com/office/drawing/2016/5/11/chartex" xmlns:cx6="http://schemas.microsoft.com/office/drawing/2016/5/12/chartex" xmlns:cx7="http://schemas.microsoft.com/office/drawing/2016/5/13/chartex" xmlns:cx8="http://schemas.microsoft.com/office/drawing/2016/5/14/chartex" xmlns:mc="http://schemas.openxmlformats.org/markup-compatibility/2006" xmlns:aink="http://schemas.microsoft.com/office/drawing/2016/ink" xmlns:am3d="http://schemas.microsoft.com/office/drawing/2017/model3d" xmlns:o="urn:schemas-microsoft-com:office:office" xmlns:oel="http://schemas.microsoft.com/office/2019/extlst" xmlns:r="http://schemas.openxmlformats.org/officeDocument/2006/relationships" xmlns:m="http://schemas.openxmlformats.org/officeDocument/2006/math" xmlns:v="urn:schemas-microsoft-com:vml" xmlns:wp14="http://schemas.microsoft.com/office/word/2010/wordprocessingDrawing" xmlns:wp="http://schemas.openxmlformats.org/drawingml/2006/wordprocessingDrawing" xmlns:w10="urn:schemas-microsoft-com:office:word" xmlns:w="http://schemas.openxmlformats.org/wordprocessingml/2006/main" xmlns:w14="http://schemas.microsoft.com/office/word/2010/wordml" xmlns:w15="http://schemas.microsoft.com/office/word/2012/wordml" xmlns:w16cex="http://schemas.microsoft.com/office/word/2018/wordml/cex" xmlns:w16cid="http://schemas.microsoft.com/office/word/2016/wordml/cid" xmlns:w16="http://schemas.microsoft.com/office/word/2018/wordml" xmlns:w16du="http://schemas.microsoft.com/office/word/2023/wordml/word16du" xmlns:w16sdtdh="http://schemas.microsoft.com/office/word/2020/wordml/sdtdatahash" xmlns:w16se="http://schemas.microsoft.com/office/word/2015/wordml/symex" xmlns:wpg="http://schemas.microsoft.com/office/word/2010/wordprocessingGroup" xmlns:wpi="http://schemas.microsoft.com/office/word/2010/wordprocessingInk" xmlns:wne="http://schemas.microsoft.com/office/word/2006/wordml" xmlns:wps="http://schemas.microsoft.com/office/word/2010/wordprocessingShape" mc:Ignorable="w14 w15 w16se w16cid w16 w16cex w16sdtdh wp14">
+<w:numbering xmlns:wpc="http://schemas.microsoft.com/office/word/2010/wordprocessingCanvas" xmlns:cx="http://schemas.microsoft.com/office/drawing/2014/chartex" xmlns:cx1="http://schemas.microsoft.com/office/drawing/2015/9/8/chartex" xmlns:cx2="http://schemas.microsoft.com/office/drawing/2015/10/21/chartex" xmlns:cx3="http://schemas.microsoft.com/office/drawing/2016/5/9/chartex" xmlns:cx4="http://schemas.microsoft.com/office/drawing/2016/5/10/chartex" xmlns:cx5="http://schemas.microsoft.com/office/drawing/2016/5/11/chartex" xmlns:cx6="http://schemas.microsoft.com/office/drawing/2016/5/12/chartex" xmlns:cx7="http://schemas.microsoft.com/office/drawing/2016/5/13/chartex" xmlns:cx8="http://schemas.microsoft.com/office/drawing/2016/5/14/chartex" xmlns:mc="http://schemas.openxmlformats.org/markup-compatibility/2006" xmlns:aink="http://schemas.microsoft.com/office/drawing/2016/ink" xmlns:am3d="http://schemas.microsoft.com/office/drawing/2017/model3d" xmlns:o="urn:schemas-microsoft-com:office:office" xmlns:oel="http://schemas.microsoft.com/office/2019/extlst" xmlns:r="http://schemas.openxmlformats.org/officeDocument/2006/relationships" xmlns:m="http://schemas.openxmlformats.org/officeDocument/2006/math" xmlns:v="urn:schemas-microsoft-com:vml" xmlns:wp14="http://schemas.microsoft.com/office/word/2010/wordprocessingDrawing" xmlns:wp="http://schemas.openxmlformats.org/drawingml/2006/wordprocessingDrawing" xmlns:w10="urn:schemas-microsoft-com:office:word" xmlns:w="http://schemas.openxmlformats.org/wordprocessingml/2006/main" xmlns:w14="http://schemas.microsoft.com/office/word/2010/wordml" xmlns:w15="http://schemas.microsoft.com/office/word/2012/wordml" xmlns:w16cex="http://schemas.microsoft.com/office/word/2018/wordml/cex" xmlns:w16cid="http://schemas.microsoft.com/office/word/2016/wordml/cid" xmlns:w16="http://schemas.microsoft.com/office/word/2018/wordml" xmlns:w16sdtdh="http://schemas.microsoft.com/office/word/2020/wordml/sdtdatahash" xmlns:w16se="http://schemas.microsoft.com/office/word/2015/wordml/symex" xmlns:wpg="http://schemas.microsoft.com/office/word/2010/wordprocessingGroup" xmlns:wpi="http://schemas.microsoft.com/office/word/2010/wordprocessingInk" xmlns:wne="http://schemas.microsoft.com/office/word/2006/wordml" xmlns:wps="http://schemas.microsoft.com/office/word/2010/wordprocessingShape" mc:Ignorable="w14 w15 w16se w16cid w16 w16cex w16sdtdh wp14">
   <w:abstractNum w:abstractNumId="0" w15:restartNumberingAfterBreak="0">
     <w:nsid w:val="023426FC"/>
     <w:multiLevelType w:val="hybridMultilevel"/>
@@ -6942,7 +6974,7 @@
     <w:lvl w:ilvl="0" w:tplc="8B1ADAB0">
       <w:start w:val="1"/>
       <w:numFmt w:val="decimal"/>
-      <w:pStyle w:val="2"/>
+      <w:pStyle w:val="Heading2"/>
       <w:lvlText w:val="%1."/>
       <w:lvlJc w:val="left"/>
       <w:pPr>
@@ -9298,7 +9330,7 @@
     <w:lsdException w:name="Unresolved Mention" w:semiHidden="1" w:unhideWhenUsed="1"/>
     <w:lsdException w:name="Smart Link" w:semiHidden="1" w:unhideWhenUsed="1"/>
   </w:latentStyles>
-  <w:style w:type="paragraph" w:default="1" w:styleId="a">
+  <w:style w:type="paragraph" w:default="1" w:styleId="Normal">
     <w:name w:val="Normal"/>
     <w:qFormat/>
     <w:rsid w:val="008063E1"/>
@@ -9306,11 +9338,11 @@
       <w:spacing w:before="80" w:after="120"/>
     </w:pPr>
   </w:style>
-  <w:style w:type="paragraph" w:styleId="1">
+  <w:style w:type="paragraph" w:styleId="Heading1">
     <w:name w:val="heading 1"/>
-    <w:basedOn w:val="a"/>
-    <w:next w:val="a"/>
-    <w:link w:val="10"/>
+    <w:basedOn w:val="Normal"/>
+    <w:next w:val="Normal"/>
+    <w:link w:val="Heading1Char"/>
     <w:uiPriority w:val="9"/>
     <w:qFormat/>
     <w:rsid w:val="009254B7"/>
@@ -9328,11 +9360,11 @@
       <w:szCs w:val="32"/>
     </w:rPr>
   </w:style>
-  <w:style w:type="paragraph" w:styleId="2">
+  <w:style w:type="paragraph" w:styleId="Heading2">
     <w:name w:val="heading 2"/>
-    <w:basedOn w:val="a"/>
-    <w:next w:val="a"/>
-    <w:link w:val="20"/>
+    <w:basedOn w:val="Normal"/>
+    <w:next w:val="Normal"/>
+    <w:link w:val="Heading2Char"/>
     <w:uiPriority w:val="9"/>
     <w:qFormat/>
     <w:rsid w:val="00245128"/>
@@ -9355,11 +9387,11 @@
       <w:szCs w:val="36"/>
     </w:rPr>
   </w:style>
-  <w:style w:type="paragraph" w:styleId="3">
+  <w:style w:type="paragraph" w:styleId="Heading3">
     <w:name w:val="heading 3"/>
-    <w:basedOn w:val="a"/>
-    <w:next w:val="a"/>
-    <w:link w:val="30"/>
+    <w:basedOn w:val="Normal"/>
+    <w:next w:val="Normal"/>
+    <w:link w:val="Heading3Char"/>
     <w:uiPriority w:val="9"/>
     <w:unhideWhenUsed/>
     <w:qFormat/>
@@ -9379,11 +9411,11 @@
       <w:szCs w:val="32"/>
     </w:rPr>
   </w:style>
-  <w:style w:type="paragraph" w:styleId="4">
+  <w:style w:type="paragraph" w:styleId="Heading4">
     <w:name w:val="heading 4"/>
-    <w:basedOn w:val="a"/>
-    <w:next w:val="a"/>
-    <w:link w:val="40"/>
+    <w:basedOn w:val="Normal"/>
+    <w:next w:val="Normal"/>
+    <w:link w:val="Heading4Char"/>
     <w:uiPriority w:val="9"/>
     <w:unhideWhenUsed/>
     <w:qFormat/>
@@ -9402,11 +9434,11 @@
       <w:sz w:val="28"/>
     </w:rPr>
   </w:style>
-  <w:style w:type="paragraph" w:styleId="5">
+  <w:style w:type="paragraph" w:styleId="Heading5">
     <w:name w:val="heading 5"/>
-    <w:basedOn w:val="a"/>
-    <w:next w:val="a"/>
-    <w:link w:val="50"/>
+    <w:basedOn w:val="Normal"/>
+    <w:next w:val="Normal"/>
+    <w:link w:val="Heading5Char"/>
     <w:uiPriority w:val="9"/>
     <w:semiHidden/>
     <w:unhideWhenUsed/>
@@ -9424,13 +9456,13 @@
       <w:color w:val="B2500E"/>
     </w:rPr>
   </w:style>
-  <w:style w:type="character" w:default="1" w:styleId="a0">
+  <w:style w:type="character" w:default="1" w:styleId="DefaultParagraphFont">
     <w:name w:val="Default Paragraph Font"/>
     <w:uiPriority w:val="1"/>
     <w:semiHidden/>
     <w:unhideWhenUsed/>
   </w:style>
-  <w:style w:type="table" w:default="1" w:styleId="a1">
+  <w:style w:type="table" w:default="1" w:styleId="TableNormal">
     <w:name w:val="Normal Table"/>
     <w:uiPriority w:val="99"/>
     <w:semiHidden/>
@@ -9445,16 +9477,16 @@
       </w:tblCellMar>
     </w:tblPr>
   </w:style>
-  <w:style w:type="numbering" w:default="1" w:styleId="a2">
+  <w:style w:type="numbering" w:default="1" w:styleId="NoList">
     <w:name w:val="No List"/>
     <w:uiPriority w:val="99"/>
     <w:semiHidden/>
     <w:unhideWhenUsed/>
   </w:style>
-  <w:style w:type="paragraph" w:styleId="a3">
+  <w:style w:type="paragraph" w:styleId="Header">
     <w:name w:val="header"/>
-    <w:basedOn w:val="a"/>
-    <w:link w:val="a4"/>
+    <w:basedOn w:val="Normal"/>
+    <w:link w:val="HeaderChar"/>
     <w:uiPriority w:val="99"/>
     <w:unhideWhenUsed/>
     <w:rsid w:val="008068A2"/>
@@ -9466,17 +9498,17 @@
       <w:spacing w:after="0" w:line="240" w:lineRule="auto"/>
     </w:pPr>
   </w:style>
-  <w:style w:type="character" w:customStyle="1" w:styleId="a4">
-    <w:name w:val="Горен колонтитул Знак"/>
-    <w:basedOn w:val="a0"/>
-    <w:link w:val="a3"/>
+  <w:style w:type="character" w:customStyle="1" w:styleId="HeaderChar">
+    <w:name w:val="Header Char"/>
+    <w:basedOn w:val="DefaultParagraphFont"/>
+    <w:link w:val="Header"/>
     <w:uiPriority w:val="99"/>
     <w:rsid w:val="008068A2"/>
   </w:style>
-  <w:style w:type="paragraph" w:styleId="a5">
+  <w:style w:type="paragraph" w:styleId="Footer">
     <w:name w:val="footer"/>
-    <w:basedOn w:val="a"/>
-    <w:link w:val="a6"/>
+    <w:basedOn w:val="Normal"/>
+    <w:link w:val="FooterChar"/>
     <w:uiPriority w:val="99"/>
     <w:unhideWhenUsed/>
     <w:rsid w:val="008068A2"/>
@@ -9488,17 +9520,17 @@
       <w:spacing w:after="0" w:line="240" w:lineRule="auto"/>
     </w:pPr>
   </w:style>
-  <w:style w:type="character" w:customStyle="1" w:styleId="a6">
-    <w:name w:val="Долен колонтитул Знак"/>
-    <w:basedOn w:val="a0"/>
-    <w:link w:val="a5"/>
+  <w:style w:type="character" w:customStyle="1" w:styleId="FooterChar">
+    <w:name w:val="Footer Char"/>
+    <w:basedOn w:val="DefaultParagraphFont"/>
+    <w:link w:val="Footer"/>
     <w:uiPriority w:val="99"/>
     <w:rsid w:val="008068A2"/>
   </w:style>
-  <w:style w:type="paragraph" w:styleId="a7">
+  <w:style w:type="paragraph" w:styleId="BalloonText">
     <w:name w:val="Balloon Text"/>
-    <w:basedOn w:val="a"/>
-    <w:link w:val="a8"/>
+    <w:basedOn w:val="Normal"/>
+    <w:link w:val="BalloonTextChar"/>
     <w:uiPriority w:val="99"/>
     <w:semiHidden/>
     <w:unhideWhenUsed/>
@@ -9512,10 +9544,10 @@
       <w:szCs w:val="16"/>
     </w:rPr>
   </w:style>
-  <w:style w:type="character" w:customStyle="1" w:styleId="a8">
-    <w:name w:val="Изнесен текст Знак"/>
-    <w:basedOn w:val="a0"/>
-    <w:link w:val="a7"/>
+  <w:style w:type="character" w:customStyle="1" w:styleId="BalloonTextChar">
+    <w:name w:val="Balloon Text Char"/>
+    <w:basedOn w:val="DefaultParagraphFont"/>
+    <w:link w:val="BalloonText"/>
     <w:uiPriority w:val="99"/>
     <w:semiHidden/>
     <w:rsid w:val="00564D7B"/>
@@ -9525,9 +9557,9 @@
       <w:szCs w:val="16"/>
     </w:rPr>
   </w:style>
-  <w:style w:type="character" w:styleId="a9">
+  <w:style w:type="character" w:styleId="Hyperlink">
     <w:name w:val="Hyperlink"/>
-    <w:basedOn w:val="a0"/>
+    <w:basedOn w:val="DefaultParagraphFont"/>
     <w:uiPriority w:val="99"/>
     <w:unhideWhenUsed/>
     <w:rsid w:val="0079324A"/>
@@ -9536,10 +9568,10 @@
       <w:u w:val="single"/>
     </w:rPr>
   </w:style>
-  <w:style w:type="character" w:customStyle="1" w:styleId="10">
-    <w:name w:val="Заглавие 1 Знак"/>
-    <w:basedOn w:val="a0"/>
-    <w:link w:val="1"/>
+  <w:style w:type="character" w:customStyle="1" w:styleId="Heading1Char">
+    <w:name w:val="Heading 1 Char"/>
+    <w:basedOn w:val="DefaultParagraphFont"/>
+    <w:link w:val="Heading1"/>
     <w:uiPriority w:val="9"/>
     <w:qFormat/>
     <w:rsid w:val="009254B7"/>
@@ -9551,10 +9583,10 @@
       <w:szCs w:val="32"/>
     </w:rPr>
   </w:style>
-  <w:style w:type="character" w:customStyle="1" w:styleId="20">
-    <w:name w:val="Заглавие 2 Знак"/>
-    <w:basedOn w:val="a0"/>
-    <w:link w:val="2"/>
+  <w:style w:type="character" w:customStyle="1" w:styleId="Heading2Char">
+    <w:name w:val="Heading 2 Char"/>
+    <w:basedOn w:val="DefaultParagraphFont"/>
+    <w:link w:val="Heading2"/>
     <w:uiPriority w:val="9"/>
     <w:qFormat/>
     <w:rsid w:val="00245128"/>
@@ -9567,9 +9599,9 @@
       <w:szCs w:val="36"/>
     </w:rPr>
   </w:style>
-  <w:style w:type="paragraph" w:styleId="aa">
+  <w:style w:type="paragraph" w:styleId="NormalWeb">
     <w:name w:val="Normal (Web)"/>
-    <w:basedOn w:val="a"/>
+    <w:basedOn w:val="Normal"/>
     <w:uiPriority w:val="99"/>
     <w:semiHidden/>
     <w:unhideWhenUsed/>
@@ -9583,9 +9615,9 @@
       <w:szCs w:val="24"/>
     </w:rPr>
   </w:style>
-  <w:style w:type="character" w:styleId="ab">
+  <w:style w:type="character" w:styleId="Strong">
     <w:name w:val="Strong"/>
-    <w:basedOn w:val="a0"/>
+    <w:basedOn w:val="DefaultParagraphFont"/>
     <w:uiPriority w:val="22"/>
     <w:qFormat/>
     <w:rsid w:val="00524789"/>
@@ -9594,10 +9626,10 @@
       <w:bCs/>
     </w:rPr>
   </w:style>
-  <w:style w:type="character" w:customStyle="1" w:styleId="30">
-    <w:name w:val="Заглавие 3 Знак"/>
-    <w:basedOn w:val="a0"/>
-    <w:link w:val="3"/>
+  <w:style w:type="character" w:customStyle="1" w:styleId="Heading3Char">
+    <w:name w:val="Heading 3 Char"/>
+    <w:basedOn w:val="DefaultParagraphFont"/>
+    <w:link w:val="Heading3"/>
     <w:uiPriority w:val="9"/>
     <w:qFormat/>
     <w:rsid w:val="007E2435"/>
@@ -9610,10 +9642,10 @@
       <w:szCs w:val="32"/>
     </w:rPr>
   </w:style>
-  <w:style w:type="character" w:customStyle="1" w:styleId="40">
-    <w:name w:val="Заглавие 4 Знак"/>
-    <w:basedOn w:val="a0"/>
-    <w:link w:val="4"/>
+  <w:style w:type="character" w:customStyle="1" w:styleId="Heading4Char">
+    <w:name w:val="Heading 4 Char"/>
+    <w:basedOn w:val="DefaultParagraphFont"/>
+    <w:link w:val="Heading4"/>
     <w:uiPriority w:val="9"/>
     <w:rsid w:val="008C5930"/>
     <w:rPr>
@@ -9624,10 +9656,10 @@
       <w:sz w:val="28"/>
     </w:rPr>
   </w:style>
-  <w:style w:type="paragraph" w:styleId="ac">
+  <w:style w:type="paragraph" w:styleId="ListParagraph">
     <w:name w:val="List Paragraph"/>
-    <w:basedOn w:val="a"/>
-    <w:link w:val="ad"/>
+    <w:basedOn w:val="Normal"/>
+    <w:link w:val="ListParagraphChar"/>
     <w:uiPriority w:val="34"/>
     <w:qFormat/>
     <w:rsid w:val="008617B5"/>
@@ -9636,9 +9668,9 @@
       <w:contextualSpacing/>
     </w:pPr>
   </w:style>
-  <w:style w:type="character" w:styleId="ae">
+  <w:style w:type="character" w:styleId="FollowedHyperlink">
     <w:name w:val="FollowedHyperlink"/>
-    <w:basedOn w:val="a0"/>
+    <w:basedOn w:val="DefaultParagraphFont"/>
     <w:uiPriority w:val="99"/>
     <w:semiHidden/>
     <w:unhideWhenUsed/>
@@ -9648,10 +9680,10 @@
       <w:u w:val="single"/>
     </w:rPr>
   </w:style>
-  <w:style w:type="character" w:customStyle="1" w:styleId="50">
-    <w:name w:val="Заглавие 5 Знак"/>
-    <w:basedOn w:val="a0"/>
-    <w:link w:val="5"/>
+  <w:style w:type="character" w:customStyle="1" w:styleId="Heading5Char">
+    <w:name w:val="Heading 5 Char"/>
+    <w:basedOn w:val="DefaultParagraphFont"/>
+    <w:link w:val="Heading5"/>
     <w:uiPriority w:val="9"/>
     <w:semiHidden/>
     <w:rsid w:val="008C5930"/>
@@ -9663,7 +9695,7 @@
   </w:style>
   <w:style w:type="paragraph" w:customStyle="1" w:styleId="Code">
     <w:name w:val="Code"/>
-    <w:basedOn w:val="a"/>
+    <w:basedOn w:val="Normal"/>
     <w:link w:val="CodeChar"/>
     <w:qFormat/>
     <w:rsid w:val="008063E1"/>
@@ -9675,7 +9707,7 @@
   </w:style>
   <w:style w:type="character" w:customStyle="1" w:styleId="CodeChar">
     <w:name w:val="Code Char"/>
-    <w:basedOn w:val="a0"/>
+    <w:basedOn w:val="DefaultParagraphFont"/>
     <w:link w:val="Code"/>
     <w:qFormat/>
     <w:rsid w:val="008063E1"/>
@@ -9685,9 +9717,9 @@
       <w:noProof/>
     </w:rPr>
   </w:style>
-  <w:style w:type="table" w:styleId="af">
+  <w:style w:type="table" w:styleId="TableGrid">
     <w:name w:val="Table Grid"/>
-    <w:basedOn w:val="a1"/>
+    <w:basedOn w:val="TableNormal"/>
     <w:uiPriority w:val="59"/>
     <w:rsid w:val="00763912"/>
     <w:pPr>
@@ -9706,12 +9738,12 @@
   </w:style>
   <w:style w:type="character" w:customStyle="1" w:styleId="tgc">
     <w:name w:val="_tgc"/>
-    <w:basedOn w:val="a0"/>
+    <w:basedOn w:val="DefaultParagraphFont"/>
     <w:rsid w:val="00D8395C"/>
   </w:style>
   <w:style w:type="paragraph" w:customStyle="1" w:styleId="Index">
     <w:name w:val="Index"/>
-    <w:basedOn w:val="a"/>
+    <w:basedOn w:val="Normal"/>
     <w:qFormat/>
     <w:rsid w:val="005054C7"/>
     <w:pPr>
@@ -9722,17 +9754,17 @@
       <w:rFonts w:cs="FreeSans"/>
     </w:rPr>
   </w:style>
-  <w:style w:type="character" w:customStyle="1" w:styleId="ad">
-    <w:name w:val="Списък на абзаци Знак"/>
-    <w:basedOn w:val="a0"/>
-    <w:link w:val="ac"/>
+  <w:style w:type="character" w:customStyle="1" w:styleId="ListParagraphChar">
+    <w:name w:val="List Paragraph Char"/>
+    <w:basedOn w:val="DefaultParagraphFont"/>
+    <w:link w:val="ListParagraph"/>
     <w:uiPriority w:val="34"/>
     <w:qFormat/>
     <w:rsid w:val="005054C7"/>
   </w:style>
   <w:style w:type="character" w:customStyle="1" w:styleId="InternetLink">
     <w:name w:val="Internet Link"/>
-    <w:basedOn w:val="a0"/>
+    <w:basedOn w:val="DefaultParagraphFont"/>
     <w:uiPriority w:val="99"/>
     <w:unhideWhenUsed/>
     <w:rsid w:val="005054C7"/>
@@ -9741,9 +9773,9 @@
       <w:u w:val="single"/>
     </w:rPr>
   </w:style>
-  <w:style w:type="character" w:styleId="af0">
+  <w:style w:type="character" w:styleId="UnresolvedMention">
     <w:name w:val="Unresolved Mention"/>
-    <w:basedOn w:val="a0"/>
+    <w:basedOn w:val="DefaultParagraphFont"/>
     <w:uiPriority w:val="99"/>
     <w:semiHidden/>
     <w:unhideWhenUsed/>
@@ -9769,8 +9801,8 @@
   </w:style>
   <w:style w:type="table" w:customStyle="1" w:styleId="TableGrid1">
     <w:name w:val="Table Grid1"/>
-    <w:basedOn w:val="a1"/>
-    <w:next w:val="af"/>
+    <w:basedOn w:val="TableNormal"/>
+    <w:next w:val="TableGrid"/>
     <w:uiPriority w:val="59"/>
     <w:rsid w:val="00DA6970"/>
     <w:pPr>
@@ -9789,7 +9821,7 @@
   </w:style>
   <w:style w:type="paragraph" w:customStyle="1" w:styleId="FrameContents">
     <w:name w:val="Frame Contents"/>
-    <w:basedOn w:val="a"/>
+    <w:basedOn w:val="Normal"/>
     <w:qFormat/>
     <w:rsid w:val="00E96016"/>
   </w:style>

</xml_diff>